<commit_message>
corrected course outlines. also made letters for cse 208 and cse 104
</commit_message>
<xml_diff>
--- a/FALL 19/CSE 101/CSE 101 Course Outline - SaD.docx
+++ b/FALL 19/CSE 101/CSE 101 Course Outline - SaD.docx
@@ -1111,8 +1111,13 @@
         <w:t xml:space="preserve"> </w:t>
       </w:r>
       <w:r>
-        <w:t>course Course</w:t>
-      </w:r>
+        <w:t xml:space="preserve">course </w:t>
+      </w:r>
+      <w:proofErr w:type="spellStart"/>
+      <w:r>
+        <w:t>Course</w:t>
+      </w:r>
+      <w:proofErr w:type="spellEnd"/>
       <w:r>
         <w:rPr>
           <w:spacing w:val="-13"/>
@@ -1708,12 +1713,14 @@
         </w:rPr>
         <w:t xml:space="preserve"> </w:t>
       </w:r>
+      <w:proofErr w:type="spellStart"/>
       <w:r>
         <w:rPr>
           <w:sz w:val="19"/>
         </w:rPr>
         <w:t>pseudocodes</w:t>
       </w:r>
+      <w:proofErr w:type="spellEnd"/>
       <w:r>
         <w:rPr>
           <w:spacing w:val="-14"/>
@@ -3124,6 +3131,7 @@
               </w:rPr>
               <w:t xml:space="preserve"> </w:t>
             </w:r>
+            <w:proofErr w:type="spellStart"/>
             <w:r>
               <w:rPr>
                 <w:spacing w:val="2"/>
@@ -3211,6 +3219,7 @@
               </w:rPr>
               <w:t>s</w:t>
             </w:r>
+            <w:proofErr w:type="spellEnd"/>
             <w:r>
               <w:rPr>
                 <w:spacing w:val="11"/>
@@ -3251,11 +3260,19 @@
                 <w:sz w:val="21"/>
               </w:rPr>
             </w:pPr>
-            <w:r>
-              <w:rPr>
-                <w:sz w:val="21"/>
-              </w:rPr>
-              <w:t>flowcharts.</w:t>
+            <w:proofErr w:type="gramStart"/>
+            <w:r>
+              <w:rPr>
+                <w:sz w:val="21"/>
+              </w:rPr>
+              <w:t>flowcharts</w:t>
+            </w:r>
+            <w:proofErr w:type="gramEnd"/>
+            <w:r>
+              <w:rPr>
+                <w:sz w:val="21"/>
+              </w:rPr>
+              <w:t>.</w:t>
             </w:r>
           </w:p>
         </w:tc>
@@ -3479,12 +3496,12 @@
         <w:gridCol w:w="604"/>
         <w:gridCol w:w="671"/>
         <w:gridCol w:w="460"/>
-        <w:gridCol w:w="681"/>
-        <w:gridCol w:w="532"/>
-        <w:gridCol w:w="532"/>
-        <w:gridCol w:w="527"/>
-        <w:gridCol w:w="527"/>
-        <w:gridCol w:w="541"/>
+        <w:gridCol w:w="504"/>
+        <w:gridCol w:w="540"/>
+        <w:gridCol w:w="450"/>
+        <w:gridCol w:w="540"/>
+        <w:gridCol w:w="720"/>
+        <w:gridCol w:w="586"/>
         <w:gridCol w:w="507"/>
         <w:gridCol w:w="531"/>
       </w:tblGrid>
@@ -3670,7 +3687,7 @@
         </w:tc>
         <w:tc>
           <w:tcPr>
-            <w:tcW w:w="681" w:type="dxa"/>
+            <w:tcW w:w="504" w:type="dxa"/>
           </w:tcPr>
           <w:p>
             <w:pPr>
@@ -3695,7 +3712,7 @@
         </w:tc>
         <w:tc>
           <w:tcPr>
-            <w:tcW w:w="532" w:type="dxa"/>
+            <w:tcW w:w="540" w:type="dxa"/>
           </w:tcPr>
           <w:p>
             <w:pPr>
@@ -3720,7 +3737,7 @@
         </w:tc>
         <w:tc>
           <w:tcPr>
-            <w:tcW w:w="532" w:type="dxa"/>
+            <w:tcW w:w="450" w:type="dxa"/>
           </w:tcPr>
           <w:p>
             <w:pPr>
@@ -3745,7 +3762,7 @@
         </w:tc>
         <w:tc>
           <w:tcPr>
-            <w:tcW w:w="527" w:type="dxa"/>
+            <w:tcW w:w="540" w:type="dxa"/>
           </w:tcPr>
           <w:p>
             <w:pPr>
@@ -3770,7 +3787,7 @@
         </w:tc>
         <w:tc>
           <w:tcPr>
-            <w:tcW w:w="527" w:type="dxa"/>
+            <w:tcW w:w="720" w:type="dxa"/>
           </w:tcPr>
           <w:p>
             <w:pPr>
@@ -3795,7 +3812,7 @@
         </w:tc>
         <w:tc>
           <w:tcPr>
-            <w:tcW w:w="541" w:type="dxa"/>
+            <w:tcW w:w="586" w:type="dxa"/>
           </w:tcPr>
           <w:p>
             <w:pPr>
@@ -3909,15 +3926,17 @@
               <w:ind w:left="110" w:right="100"/>
               <w:jc w:val="center"/>
               <w:rPr>
-                <w:rFonts w:ascii="Times New Roman"/>
-                <w:sz w:val="21"/>
+                <w:rFonts w:ascii="Times New Roman" w:hAnsi="Times New Roman" w:cs="Times New Roman"/>
+                <w:sz w:val="21"/>
+                <w:szCs w:val="21"/>
               </w:rPr>
             </w:pPr>
             <w:r>
               <w:rPr>
-                <w:rFonts w:ascii="Times New Roman"/>
+                <w:rFonts w:ascii="Times New Roman" w:hAnsi="Times New Roman" w:cs="Times New Roman"/>
                 <w:w w:val="105"/>
                 <w:sz w:val="21"/>
+                <w:szCs w:val="21"/>
               </w:rPr>
               <w:t>MJ</w:t>
             </w:r>
@@ -3934,18 +3953,11 @@
               <w:ind w:left="107" w:right="91"/>
               <w:jc w:val="center"/>
               <w:rPr>
-                <w:rFonts w:ascii="Times New Roman"/>
-                <w:sz w:val="21"/>
+                <w:rFonts w:ascii="Times New Roman" w:hAnsi="Times New Roman" w:cs="Times New Roman"/>
+                <w:sz w:val="21"/>
+                <w:szCs w:val="21"/>
               </w:rPr>
             </w:pPr>
-            <w:r>
-              <w:rPr>
-                <w:rFonts w:ascii="Times New Roman"/>
-                <w:w w:val="105"/>
-                <w:sz w:val="21"/>
-              </w:rPr>
-              <w:t>MN</w:t>
-            </w:r>
           </w:p>
         </w:tc>
         <w:tc>
@@ -3955,9 +3967,11 @@
           <w:p>
             <w:pPr>
               <w:pStyle w:val="TableParagraph"/>
-              <w:rPr>
-                <w:rFonts w:ascii="Times New Roman"/>
-                <w:sz w:val="20"/>
+              <w:jc w:val="center"/>
+              <w:rPr>
+                <w:rFonts w:ascii="Times New Roman" w:hAnsi="Times New Roman" w:cs="Times New Roman"/>
+                <w:sz w:val="21"/>
+                <w:szCs w:val="21"/>
               </w:rPr>
             </w:pPr>
           </w:p>
@@ -3969,93 +3983,107 @@
           <w:p>
             <w:pPr>
               <w:pStyle w:val="TableParagraph"/>
-              <w:rPr>
-                <w:rFonts w:ascii="Times New Roman"/>
-                <w:sz w:val="20"/>
+              <w:jc w:val="center"/>
+              <w:rPr>
+                <w:rFonts w:ascii="Times New Roman" w:hAnsi="Times New Roman" w:cs="Times New Roman"/>
+                <w:sz w:val="21"/>
+                <w:szCs w:val="21"/>
               </w:rPr>
             </w:pPr>
           </w:p>
         </w:tc>
         <w:tc>
           <w:tcPr>
-            <w:tcW w:w="681" w:type="dxa"/>
+            <w:tcW w:w="504" w:type="dxa"/>
           </w:tcPr>
           <w:p>
             <w:pPr>
               <w:pStyle w:val="TableParagraph"/>
-              <w:rPr>
-                <w:rFonts w:ascii="Times New Roman"/>
-                <w:sz w:val="20"/>
+              <w:jc w:val="center"/>
+              <w:rPr>
+                <w:rFonts w:ascii="Times New Roman" w:hAnsi="Times New Roman" w:cs="Times New Roman"/>
+                <w:sz w:val="21"/>
+                <w:szCs w:val="21"/>
               </w:rPr>
             </w:pPr>
           </w:p>
         </w:tc>
         <w:tc>
           <w:tcPr>
-            <w:tcW w:w="532" w:type="dxa"/>
+            <w:tcW w:w="540" w:type="dxa"/>
           </w:tcPr>
           <w:p>
             <w:pPr>
               <w:pStyle w:val="TableParagraph"/>
-              <w:rPr>
-                <w:rFonts w:ascii="Times New Roman"/>
-                <w:sz w:val="20"/>
+              <w:jc w:val="center"/>
+              <w:rPr>
+                <w:rFonts w:ascii="Times New Roman" w:hAnsi="Times New Roman" w:cs="Times New Roman"/>
+                <w:sz w:val="21"/>
+                <w:szCs w:val="21"/>
               </w:rPr>
             </w:pPr>
           </w:p>
         </w:tc>
         <w:tc>
           <w:tcPr>
-            <w:tcW w:w="532" w:type="dxa"/>
+            <w:tcW w:w="450" w:type="dxa"/>
           </w:tcPr>
           <w:p>
             <w:pPr>
               <w:pStyle w:val="TableParagraph"/>
-              <w:rPr>
-                <w:rFonts w:ascii="Times New Roman"/>
-                <w:sz w:val="20"/>
+              <w:jc w:val="center"/>
+              <w:rPr>
+                <w:rFonts w:ascii="Times New Roman" w:hAnsi="Times New Roman" w:cs="Times New Roman"/>
+                <w:sz w:val="21"/>
+                <w:szCs w:val="21"/>
               </w:rPr>
             </w:pPr>
           </w:p>
         </w:tc>
         <w:tc>
           <w:tcPr>
-            <w:tcW w:w="527" w:type="dxa"/>
+            <w:tcW w:w="540" w:type="dxa"/>
           </w:tcPr>
           <w:p>
             <w:pPr>
               <w:pStyle w:val="TableParagraph"/>
-              <w:rPr>
-                <w:rFonts w:ascii="Times New Roman"/>
-                <w:sz w:val="20"/>
+              <w:jc w:val="center"/>
+              <w:rPr>
+                <w:rFonts w:ascii="Times New Roman" w:hAnsi="Times New Roman" w:cs="Times New Roman"/>
+                <w:sz w:val="21"/>
+                <w:szCs w:val="21"/>
               </w:rPr>
             </w:pPr>
           </w:p>
         </w:tc>
         <w:tc>
           <w:tcPr>
-            <w:tcW w:w="527" w:type="dxa"/>
+            <w:tcW w:w="720" w:type="dxa"/>
           </w:tcPr>
           <w:p>
             <w:pPr>
               <w:pStyle w:val="TableParagraph"/>
-              <w:rPr>
-                <w:rFonts w:ascii="Times New Roman"/>
-                <w:sz w:val="20"/>
+              <w:jc w:val="center"/>
+              <w:rPr>
+                <w:rFonts w:ascii="Times New Roman" w:hAnsi="Times New Roman" w:cs="Times New Roman"/>
+                <w:sz w:val="21"/>
+                <w:szCs w:val="21"/>
               </w:rPr>
             </w:pPr>
           </w:p>
         </w:tc>
         <w:tc>
           <w:tcPr>
-            <w:tcW w:w="541" w:type="dxa"/>
+            <w:tcW w:w="586" w:type="dxa"/>
           </w:tcPr>
           <w:p>
             <w:pPr>
               <w:pStyle w:val="TableParagraph"/>
-              <w:rPr>
-                <w:rFonts w:ascii="Times New Roman"/>
-                <w:sz w:val="20"/>
+              <w:jc w:val="center"/>
+              <w:rPr>
+                <w:rFonts w:ascii="Times New Roman" w:hAnsi="Times New Roman" w:cs="Times New Roman"/>
+                <w:sz w:val="21"/>
+                <w:szCs w:val="21"/>
               </w:rPr>
             </w:pPr>
           </w:p>
@@ -4067,9 +4095,11 @@
           <w:p>
             <w:pPr>
               <w:pStyle w:val="TableParagraph"/>
-              <w:rPr>
-                <w:rFonts w:ascii="Times New Roman"/>
-                <w:sz w:val="20"/>
+              <w:jc w:val="center"/>
+              <w:rPr>
+                <w:rFonts w:ascii="Times New Roman" w:hAnsi="Times New Roman" w:cs="Times New Roman"/>
+                <w:sz w:val="21"/>
+                <w:szCs w:val="21"/>
               </w:rPr>
             </w:pPr>
           </w:p>
@@ -4081,9 +4111,11 @@
           <w:p>
             <w:pPr>
               <w:pStyle w:val="TableParagraph"/>
-              <w:rPr>
-                <w:rFonts w:ascii="Times New Roman"/>
-                <w:sz w:val="20"/>
+              <w:jc w:val="center"/>
+              <w:rPr>
+                <w:rFonts w:ascii="Times New Roman" w:hAnsi="Times New Roman" w:cs="Times New Roman"/>
+                <w:sz w:val="21"/>
+                <w:szCs w:val="21"/>
               </w:rPr>
             </w:pPr>
           </w:p>
@@ -4131,15 +4163,17 @@
               <w:ind w:left="110" w:right="100"/>
               <w:jc w:val="center"/>
               <w:rPr>
-                <w:rFonts w:ascii="Times New Roman"/>
-                <w:sz w:val="21"/>
+                <w:rFonts w:ascii="Times New Roman" w:hAnsi="Times New Roman" w:cs="Times New Roman"/>
+                <w:sz w:val="21"/>
+                <w:szCs w:val="21"/>
               </w:rPr>
             </w:pPr>
             <w:r>
               <w:rPr>
-                <w:rFonts w:ascii="Times New Roman"/>
+                <w:rFonts w:ascii="Times New Roman" w:hAnsi="Times New Roman" w:cs="Times New Roman"/>
                 <w:w w:val="105"/>
                 <w:sz w:val="21"/>
+                <w:szCs w:val="21"/>
               </w:rPr>
               <w:t>MJ</w:t>
             </w:r>
@@ -4156,18 +4190,11 @@
               <w:ind w:left="107" w:right="91"/>
               <w:jc w:val="center"/>
               <w:rPr>
-                <w:rFonts w:ascii="Times New Roman"/>
-                <w:sz w:val="21"/>
+                <w:rFonts w:ascii="Times New Roman" w:hAnsi="Times New Roman" w:cs="Times New Roman"/>
+                <w:sz w:val="21"/>
+                <w:szCs w:val="21"/>
               </w:rPr>
             </w:pPr>
-            <w:r>
-              <w:rPr>
-                <w:rFonts w:ascii="Times New Roman"/>
-                <w:w w:val="105"/>
-                <w:sz w:val="21"/>
-              </w:rPr>
-              <w:t>MN</w:t>
-            </w:r>
           </w:p>
         </w:tc>
         <w:tc>
@@ -4181,18 +4208,11 @@
               <w:ind w:left="138" w:right="124"/>
               <w:jc w:val="center"/>
               <w:rPr>
-                <w:rFonts w:ascii="Times New Roman"/>
-                <w:sz w:val="21"/>
+                <w:rFonts w:ascii="Times New Roman" w:hAnsi="Times New Roman" w:cs="Times New Roman"/>
+                <w:sz w:val="21"/>
+                <w:szCs w:val="21"/>
               </w:rPr>
             </w:pPr>
-            <w:r>
-              <w:rPr>
-                <w:rFonts w:ascii="Times New Roman"/>
-                <w:w w:val="105"/>
-                <w:sz w:val="21"/>
-              </w:rPr>
-              <w:t>MJ</w:t>
-            </w:r>
           </w:p>
         </w:tc>
         <w:tc>
@@ -4202,93 +4222,107 @@
           <w:p>
             <w:pPr>
               <w:pStyle w:val="TableParagraph"/>
-              <w:rPr>
-                <w:rFonts w:ascii="Times New Roman"/>
-                <w:sz w:val="20"/>
+              <w:jc w:val="center"/>
+              <w:rPr>
+                <w:rFonts w:ascii="Times New Roman" w:hAnsi="Times New Roman" w:cs="Times New Roman"/>
+                <w:sz w:val="21"/>
+                <w:szCs w:val="21"/>
               </w:rPr>
             </w:pPr>
           </w:p>
         </w:tc>
         <w:tc>
           <w:tcPr>
-            <w:tcW w:w="681" w:type="dxa"/>
+            <w:tcW w:w="504" w:type="dxa"/>
           </w:tcPr>
           <w:p>
             <w:pPr>
               <w:pStyle w:val="TableParagraph"/>
-              <w:rPr>
-                <w:rFonts w:ascii="Times New Roman"/>
-                <w:sz w:val="20"/>
+              <w:jc w:val="center"/>
+              <w:rPr>
+                <w:rFonts w:ascii="Times New Roman" w:hAnsi="Times New Roman" w:cs="Times New Roman"/>
+                <w:sz w:val="21"/>
+                <w:szCs w:val="21"/>
               </w:rPr>
             </w:pPr>
           </w:p>
         </w:tc>
         <w:tc>
           <w:tcPr>
-            <w:tcW w:w="532" w:type="dxa"/>
+            <w:tcW w:w="540" w:type="dxa"/>
           </w:tcPr>
           <w:p>
             <w:pPr>
               <w:pStyle w:val="TableParagraph"/>
-              <w:rPr>
-                <w:rFonts w:ascii="Times New Roman"/>
-                <w:sz w:val="20"/>
+              <w:jc w:val="center"/>
+              <w:rPr>
+                <w:rFonts w:ascii="Times New Roman" w:hAnsi="Times New Roman" w:cs="Times New Roman"/>
+                <w:sz w:val="21"/>
+                <w:szCs w:val="21"/>
               </w:rPr>
             </w:pPr>
           </w:p>
         </w:tc>
         <w:tc>
           <w:tcPr>
-            <w:tcW w:w="532" w:type="dxa"/>
+            <w:tcW w:w="450" w:type="dxa"/>
           </w:tcPr>
           <w:p>
             <w:pPr>
               <w:pStyle w:val="TableParagraph"/>
-              <w:rPr>
-                <w:rFonts w:ascii="Times New Roman"/>
-                <w:sz w:val="20"/>
+              <w:jc w:val="center"/>
+              <w:rPr>
+                <w:rFonts w:ascii="Times New Roman" w:hAnsi="Times New Roman" w:cs="Times New Roman"/>
+                <w:sz w:val="21"/>
+                <w:szCs w:val="21"/>
               </w:rPr>
             </w:pPr>
           </w:p>
         </w:tc>
         <w:tc>
           <w:tcPr>
-            <w:tcW w:w="527" w:type="dxa"/>
+            <w:tcW w:w="540" w:type="dxa"/>
           </w:tcPr>
           <w:p>
             <w:pPr>
               <w:pStyle w:val="TableParagraph"/>
-              <w:rPr>
-                <w:rFonts w:ascii="Times New Roman"/>
-                <w:sz w:val="20"/>
+              <w:jc w:val="center"/>
+              <w:rPr>
+                <w:rFonts w:ascii="Times New Roman" w:hAnsi="Times New Roman" w:cs="Times New Roman"/>
+                <w:sz w:val="21"/>
+                <w:szCs w:val="21"/>
               </w:rPr>
             </w:pPr>
           </w:p>
         </w:tc>
         <w:tc>
           <w:tcPr>
-            <w:tcW w:w="527" w:type="dxa"/>
+            <w:tcW w:w="720" w:type="dxa"/>
           </w:tcPr>
           <w:p>
             <w:pPr>
               <w:pStyle w:val="TableParagraph"/>
-              <w:rPr>
-                <w:rFonts w:ascii="Times New Roman"/>
-                <w:sz w:val="20"/>
+              <w:jc w:val="center"/>
+              <w:rPr>
+                <w:rFonts w:ascii="Times New Roman" w:hAnsi="Times New Roman" w:cs="Times New Roman"/>
+                <w:sz w:val="21"/>
+                <w:szCs w:val="21"/>
               </w:rPr>
             </w:pPr>
           </w:p>
         </w:tc>
         <w:tc>
           <w:tcPr>
-            <w:tcW w:w="541" w:type="dxa"/>
+            <w:tcW w:w="586" w:type="dxa"/>
           </w:tcPr>
           <w:p>
             <w:pPr>
               <w:pStyle w:val="TableParagraph"/>
-              <w:rPr>
-                <w:rFonts w:ascii="Times New Roman"/>
-                <w:sz w:val="20"/>
+              <w:jc w:val="center"/>
+              <w:rPr>
+                <w:rFonts w:ascii="Times New Roman" w:hAnsi="Times New Roman" w:cs="Times New Roman"/>
+                <w:sz w:val="21"/>
+                <w:szCs w:val="21"/>
               </w:rPr>
             </w:pPr>
           </w:p>
@@ -4300,9 +4334,11 @@
           <w:p>
             <w:pPr>
               <w:pStyle w:val="TableParagraph"/>
-              <w:rPr>
-                <w:rFonts w:ascii="Times New Roman"/>
-                <w:sz w:val="20"/>
+              <w:jc w:val="center"/>
+              <w:rPr>
+                <w:rFonts w:ascii="Times New Roman" w:hAnsi="Times New Roman" w:cs="Times New Roman"/>
+                <w:sz w:val="21"/>
+                <w:szCs w:val="21"/>
               </w:rPr>
             </w:pPr>
           </w:p>
@@ -4314,9 +4350,11 @@
           <w:p>
             <w:pPr>
               <w:pStyle w:val="TableParagraph"/>
-              <w:rPr>
-                <w:rFonts w:ascii="Times New Roman"/>
-                <w:sz w:val="20"/>
+              <w:jc w:val="center"/>
+              <w:rPr>
+                <w:rFonts w:ascii="Times New Roman" w:hAnsi="Times New Roman" w:cs="Times New Roman"/>
+                <w:sz w:val="21"/>
+                <w:szCs w:val="21"/>
               </w:rPr>
             </w:pPr>
           </w:p>
@@ -4364,15 +4402,17 @@
               <w:ind w:left="110" w:right="100"/>
               <w:jc w:val="center"/>
               <w:rPr>
-                <w:rFonts w:ascii="Times New Roman"/>
-                <w:sz w:val="21"/>
+                <w:rFonts w:ascii="Times New Roman" w:hAnsi="Times New Roman" w:cs="Times New Roman"/>
+                <w:sz w:val="21"/>
+                <w:szCs w:val="21"/>
               </w:rPr>
             </w:pPr>
             <w:r>
               <w:rPr>
-                <w:rFonts w:ascii="Times New Roman"/>
+                <w:rFonts w:ascii="Times New Roman" w:hAnsi="Times New Roman" w:cs="Times New Roman"/>
                 <w:w w:val="105"/>
                 <w:sz w:val="21"/>
+                <w:szCs w:val="21"/>
               </w:rPr>
               <w:t>MJ</w:t>
             </w:r>
@@ -4389,18 +4429,11 @@
               <w:ind w:left="107" w:right="91"/>
               <w:jc w:val="center"/>
               <w:rPr>
-                <w:rFonts w:ascii="Times New Roman"/>
-                <w:sz w:val="21"/>
+                <w:rFonts w:ascii="Times New Roman" w:hAnsi="Times New Roman" w:cs="Times New Roman"/>
+                <w:sz w:val="21"/>
+                <w:szCs w:val="21"/>
               </w:rPr>
             </w:pPr>
-            <w:r>
-              <w:rPr>
-                <w:rFonts w:ascii="Times New Roman"/>
-                <w:w w:val="105"/>
-                <w:sz w:val="21"/>
-              </w:rPr>
-              <w:t>MN</w:t>
-            </w:r>
           </w:p>
         </w:tc>
         <w:tc>
@@ -4414,18 +4447,11 @@
               <w:ind w:left="138" w:right="124"/>
               <w:jc w:val="center"/>
               <w:rPr>
-                <w:rFonts w:ascii="Times New Roman"/>
-                <w:sz w:val="21"/>
+                <w:rFonts w:ascii="Times New Roman" w:hAnsi="Times New Roman" w:cs="Times New Roman"/>
+                <w:sz w:val="21"/>
+                <w:szCs w:val="21"/>
               </w:rPr>
             </w:pPr>
-            <w:r>
-              <w:rPr>
-                <w:rFonts w:ascii="Times New Roman"/>
-                <w:w w:val="105"/>
-                <w:sz w:val="21"/>
-              </w:rPr>
-              <w:t>MJ</w:t>
-            </w:r>
           </w:p>
         </w:tc>
         <w:tc>
@@ -4435,93 +4461,107 @@
           <w:p>
             <w:pPr>
               <w:pStyle w:val="TableParagraph"/>
-              <w:rPr>
-                <w:rFonts w:ascii="Times New Roman"/>
-                <w:sz w:val="20"/>
+              <w:jc w:val="center"/>
+              <w:rPr>
+                <w:rFonts w:ascii="Times New Roman" w:hAnsi="Times New Roman" w:cs="Times New Roman"/>
+                <w:sz w:val="21"/>
+                <w:szCs w:val="21"/>
               </w:rPr>
             </w:pPr>
           </w:p>
         </w:tc>
         <w:tc>
           <w:tcPr>
-            <w:tcW w:w="681" w:type="dxa"/>
+            <w:tcW w:w="504" w:type="dxa"/>
           </w:tcPr>
           <w:p>
             <w:pPr>
               <w:pStyle w:val="TableParagraph"/>
-              <w:rPr>
-                <w:rFonts w:ascii="Times New Roman"/>
-                <w:sz w:val="20"/>
+              <w:jc w:val="center"/>
+              <w:rPr>
+                <w:rFonts w:ascii="Times New Roman" w:hAnsi="Times New Roman" w:cs="Times New Roman"/>
+                <w:sz w:val="21"/>
+                <w:szCs w:val="21"/>
               </w:rPr>
             </w:pPr>
           </w:p>
         </w:tc>
         <w:tc>
           <w:tcPr>
-            <w:tcW w:w="532" w:type="dxa"/>
+            <w:tcW w:w="540" w:type="dxa"/>
           </w:tcPr>
           <w:p>
             <w:pPr>
               <w:pStyle w:val="TableParagraph"/>
-              <w:rPr>
-                <w:rFonts w:ascii="Times New Roman"/>
-                <w:sz w:val="20"/>
+              <w:jc w:val="center"/>
+              <w:rPr>
+                <w:rFonts w:ascii="Times New Roman" w:hAnsi="Times New Roman" w:cs="Times New Roman"/>
+                <w:sz w:val="21"/>
+                <w:szCs w:val="21"/>
               </w:rPr>
             </w:pPr>
           </w:p>
         </w:tc>
         <w:tc>
           <w:tcPr>
-            <w:tcW w:w="532" w:type="dxa"/>
+            <w:tcW w:w="450" w:type="dxa"/>
           </w:tcPr>
           <w:p>
             <w:pPr>
               <w:pStyle w:val="TableParagraph"/>
-              <w:rPr>
-                <w:rFonts w:ascii="Times New Roman"/>
-                <w:sz w:val="20"/>
+              <w:jc w:val="center"/>
+              <w:rPr>
+                <w:rFonts w:ascii="Times New Roman" w:hAnsi="Times New Roman" w:cs="Times New Roman"/>
+                <w:sz w:val="21"/>
+                <w:szCs w:val="21"/>
               </w:rPr>
             </w:pPr>
           </w:p>
         </w:tc>
         <w:tc>
           <w:tcPr>
-            <w:tcW w:w="527" w:type="dxa"/>
+            <w:tcW w:w="540" w:type="dxa"/>
           </w:tcPr>
           <w:p>
             <w:pPr>
               <w:pStyle w:val="TableParagraph"/>
-              <w:rPr>
-                <w:rFonts w:ascii="Times New Roman"/>
-                <w:sz w:val="20"/>
+              <w:jc w:val="center"/>
+              <w:rPr>
+                <w:rFonts w:ascii="Times New Roman" w:hAnsi="Times New Roman" w:cs="Times New Roman"/>
+                <w:sz w:val="21"/>
+                <w:szCs w:val="21"/>
               </w:rPr>
             </w:pPr>
           </w:p>
         </w:tc>
         <w:tc>
           <w:tcPr>
-            <w:tcW w:w="527" w:type="dxa"/>
+            <w:tcW w:w="720" w:type="dxa"/>
           </w:tcPr>
           <w:p>
             <w:pPr>
               <w:pStyle w:val="TableParagraph"/>
-              <w:rPr>
-                <w:rFonts w:ascii="Times New Roman"/>
-                <w:sz w:val="20"/>
+              <w:jc w:val="center"/>
+              <w:rPr>
+                <w:rFonts w:ascii="Times New Roman" w:hAnsi="Times New Roman" w:cs="Times New Roman"/>
+                <w:sz w:val="21"/>
+                <w:szCs w:val="21"/>
               </w:rPr>
             </w:pPr>
           </w:p>
         </w:tc>
         <w:tc>
           <w:tcPr>
-            <w:tcW w:w="541" w:type="dxa"/>
+            <w:tcW w:w="586" w:type="dxa"/>
           </w:tcPr>
           <w:p>
             <w:pPr>
               <w:pStyle w:val="TableParagraph"/>
-              <w:rPr>
-                <w:rFonts w:ascii="Times New Roman"/>
-                <w:sz w:val="20"/>
+              <w:jc w:val="center"/>
+              <w:rPr>
+                <w:rFonts w:ascii="Times New Roman" w:hAnsi="Times New Roman" w:cs="Times New Roman"/>
+                <w:sz w:val="21"/>
+                <w:szCs w:val="21"/>
               </w:rPr>
             </w:pPr>
           </w:p>
@@ -4533,9 +4573,11 @@
           <w:p>
             <w:pPr>
               <w:pStyle w:val="TableParagraph"/>
-              <w:rPr>
-                <w:rFonts w:ascii="Times New Roman"/>
-                <w:sz w:val="20"/>
+              <w:jc w:val="center"/>
+              <w:rPr>
+                <w:rFonts w:ascii="Times New Roman" w:hAnsi="Times New Roman" w:cs="Times New Roman"/>
+                <w:sz w:val="21"/>
+                <w:szCs w:val="21"/>
               </w:rPr>
             </w:pPr>
           </w:p>
@@ -4547,9 +4589,11 @@
           <w:p>
             <w:pPr>
               <w:pStyle w:val="TableParagraph"/>
-              <w:rPr>
-                <w:rFonts w:ascii="Times New Roman"/>
-                <w:sz w:val="20"/>
+              <w:jc w:val="center"/>
+              <w:rPr>
+                <w:rFonts w:ascii="Times New Roman" w:hAnsi="Times New Roman" w:cs="Times New Roman"/>
+                <w:sz w:val="21"/>
+                <w:szCs w:val="21"/>
               </w:rPr>
             </w:pPr>
           </w:p>
@@ -4593,9 +4637,11 @@
           <w:p>
             <w:pPr>
               <w:pStyle w:val="TableParagraph"/>
-              <w:rPr>
-                <w:rFonts w:ascii="Times New Roman"/>
-                <w:sz w:val="20"/>
+              <w:jc w:val="center"/>
+              <w:rPr>
+                <w:rFonts w:ascii="Times New Roman" w:hAnsi="Times New Roman" w:cs="Times New Roman"/>
+                <w:sz w:val="21"/>
+                <w:szCs w:val="21"/>
               </w:rPr>
             </w:pPr>
           </w:p>
@@ -4611,18 +4657,11 @@
               <w:ind w:left="107" w:right="90"/>
               <w:jc w:val="center"/>
               <w:rPr>
-                <w:rFonts w:ascii="Times New Roman"/>
-                <w:sz w:val="21"/>
+                <w:rFonts w:ascii="Times New Roman" w:hAnsi="Times New Roman" w:cs="Times New Roman"/>
+                <w:sz w:val="21"/>
+                <w:szCs w:val="21"/>
               </w:rPr>
             </w:pPr>
-            <w:r>
-              <w:rPr>
-                <w:rFonts w:ascii="Times New Roman"/>
-                <w:w w:val="105"/>
-                <w:sz w:val="21"/>
-              </w:rPr>
-              <w:t>MJ</w:t>
-            </w:r>
           </w:p>
         </w:tc>
         <w:tc>
@@ -4636,18 +4675,11 @@
               <w:ind w:left="138" w:right="126"/>
               <w:jc w:val="center"/>
               <w:rPr>
-                <w:rFonts w:ascii="Times New Roman"/>
-                <w:sz w:val="21"/>
+                <w:rFonts w:ascii="Times New Roman" w:hAnsi="Times New Roman" w:cs="Times New Roman"/>
+                <w:sz w:val="21"/>
+                <w:szCs w:val="21"/>
               </w:rPr>
             </w:pPr>
-            <w:r>
-              <w:rPr>
-                <w:rFonts w:ascii="Times New Roman"/>
-                <w:w w:val="105"/>
-                <w:sz w:val="21"/>
-              </w:rPr>
-              <w:t>MN</w:t>
-            </w:r>
           </w:p>
         </w:tc>
         <w:tc>
@@ -4657,93 +4689,107 @@
           <w:p>
             <w:pPr>
               <w:pStyle w:val="TableParagraph"/>
-              <w:rPr>
-                <w:rFonts w:ascii="Times New Roman"/>
-                <w:sz w:val="20"/>
+              <w:jc w:val="center"/>
+              <w:rPr>
+                <w:rFonts w:ascii="Times New Roman" w:hAnsi="Times New Roman" w:cs="Times New Roman"/>
+                <w:sz w:val="21"/>
+                <w:szCs w:val="21"/>
               </w:rPr>
             </w:pPr>
           </w:p>
         </w:tc>
         <w:tc>
           <w:tcPr>
-            <w:tcW w:w="681" w:type="dxa"/>
+            <w:tcW w:w="504" w:type="dxa"/>
           </w:tcPr>
           <w:p>
             <w:pPr>
               <w:pStyle w:val="TableParagraph"/>
-              <w:rPr>
-                <w:rFonts w:ascii="Times New Roman"/>
-                <w:sz w:val="20"/>
+              <w:jc w:val="center"/>
+              <w:rPr>
+                <w:rFonts w:ascii="Times New Roman" w:hAnsi="Times New Roman" w:cs="Times New Roman"/>
+                <w:sz w:val="21"/>
+                <w:szCs w:val="21"/>
               </w:rPr>
             </w:pPr>
           </w:p>
         </w:tc>
         <w:tc>
           <w:tcPr>
-            <w:tcW w:w="532" w:type="dxa"/>
+            <w:tcW w:w="540" w:type="dxa"/>
           </w:tcPr>
           <w:p>
             <w:pPr>
               <w:pStyle w:val="TableParagraph"/>
-              <w:rPr>
-                <w:rFonts w:ascii="Times New Roman"/>
-                <w:sz w:val="20"/>
+              <w:jc w:val="center"/>
+              <w:rPr>
+                <w:rFonts w:ascii="Times New Roman" w:hAnsi="Times New Roman" w:cs="Times New Roman"/>
+                <w:sz w:val="21"/>
+                <w:szCs w:val="21"/>
               </w:rPr>
             </w:pPr>
           </w:p>
         </w:tc>
         <w:tc>
           <w:tcPr>
-            <w:tcW w:w="532" w:type="dxa"/>
+            <w:tcW w:w="450" w:type="dxa"/>
           </w:tcPr>
           <w:p>
             <w:pPr>
               <w:pStyle w:val="TableParagraph"/>
-              <w:rPr>
-                <w:rFonts w:ascii="Times New Roman"/>
-                <w:sz w:val="20"/>
+              <w:jc w:val="center"/>
+              <w:rPr>
+                <w:rFonts w:ascii="Times New Roman" w:hAnsi="Times New Roman" w:cs="Times New Roman"/>
+                <w:sz w:val="21"/>
+                <w:szCs w:val="21"/>
               </w:rPr>
             </w:pPr>
           </w:p>
         </w:tc>
         <w:tc>
           <w:tcPr>
-            <w:tcW w:w="527" w:type="dxa"/>
+            <w:tcW w:w="540" w:type="dxa"/>
           </w:tcPr>
           <w:p>
             <w:pPr>
               <w:pStyle w:val="TableParagraph"/>
-              <w:rPr>
-                <w:rFonts w:ascii="Times New Roman"/>
-                <w:sz w:val="20"/>
+              <w:jc w:val="center"/>
+              <w:rPr>
+                <w:rFonts w:ascii="Times New Roman" w:hAnsi="Times New Roman" w:cs="Times New Roman"/>
+                <w:sz w:val="21"/>
+                <w:szCs w:val="21"/>
               </w:rPr>
             </w:pPr>
           </w:p>
         </w:tc>
         <w:tc>
           <w:tcPr>
-            <w:tcW w:w="527" w:type="dxa"/>
+            <w:tcW w:w="720" w:type="dxa"/>
           </w:tcPr>
           <w:p>
             <w:pPr>
               <w:pStyle w:val="TableParagraph"/>
-              <w:rPr>
-                <w:rFonts w:ascii="Times New Roman"/>
-                <w:sz w:val="20"/>
+              <w:jc w:val="center"/>
+              <w:rPr>
+                <w:rFonts w:ascii="Times New Roman" w:hAnsi="Times New Roman" w:cs="Times New Roman"/>
+                <w:sz w:val="21"/>
+                <w:szCs w:val="21"/>
               </w:rPr>
             </w:pPr>
           </w:p>
         </w:tc>
         <w:tc>
           <w:tcPr>
-            <w:tcW w:w="541" w:type="dxa"/>
+            <w:tcW w:w="586" w:type="dxa"/>
           </w:tcPr>
           <w:p>
             <w:pPr>
               <w:pStyle w:val="TableParagraph"/>
-              <w:rPr>
-                <w:rFonts w:ascii="Times New Roman"/>
-                <w:sz w:val="20"/>
+              <w:jc w:val="center"/>
+              <w:rPr>
+                <w:rFonts w:ascii="Times New Roman" w:hAnsi="Times New Roman" w:cs="Times New Roman"/>
+                <w:sz w:val="21"/>
+                <w:szCs w:val="21"/>
               </w:rPr>
             </w:pPr>
           </w:p>
@@ -4755,9 +4801,11 @@
           <w:p>
             <w:pPr>
               <w:pStyle w:val="TableParagraph"/>
-              <w:rPr>
-                <w:rFonts w:ascii="Times New Roman"/>
-                <w:sz w:val="20"/>
+              <w:jc w:val="center"/>
+              <w:rPr>
+                <w:rFonts w:ascii="Times New Roman" w:hAnsi="Times New Roman" w:cs="Times New Roman"/>
+                <w:sz w:val="21"/>
+                <w:szCs w:val="21"/>
               </w:rPr>
             </w:pPr>
           </w:p>
@@ -4769,9 +4817,11 @@
           <w:p>
             <w:pPr>
               <w:pStyle w:val="TableParagraph"/>
-              <w:rPr>
-                <w:rFonts w:ascii="Times New Roman"/>
-                <w:sz w:val="20"/>
+              <w:jc w:val="center"/>
+              <w:rPr>
+                <w:rFonts w:ascii="Times New Roman" w:hAnsi="Times New Roman" w:cs="Times New Roman"/>
+                <w:sz w:val="21"/>
+                <w:szCs w:val="21"/>
               </w:rPr>
             </w:pPr>
           </w:p>
@@ -4819,15 +4869,17 @@
               <w:ind w:left="110" w:right="100"/>
               <w:jc w:val="center"/>
               <w:rPr>
-                <w:rFonts w:ascii="Times New Roman"/>
-                <w:sz w:val="21"/>
+                <w:rFonts w:ascii="Times New Roman" w:hAnsi="Times New Roman" w:cs="Times New Roman"/>
+                <w:sz w:val="21"/>
+                <w:szCs w:val="21"/>
               </w:rPr>
             </w:pPr>
             <w:r>
               <w:rPr>
-                <w:rFonts w:ascii="Times New Roman"/>
+                <w:rFonts w:ascii="Times New Roman" w:hAnsi="Times New Roman" w:cs="Times New Roman"/>
                 <w:w w:val="105"/>
                 <w:sz w:val="21"/>
+                <w:szCs w:val="21"/>
               </w:rPr>
               <w:t>MJ</w:t>
             </w:r>
@@ -4844,18 +4896,11 @@
               <w:ind w:left="107" w:right="91"/>
               <w:jc w:val="center"/>
               <w:rPr>
-                <w:rFonts w:ascii="Times New Roman"/>
-                <w:sz w:val="21"/>
+                <w:rFonts w:ascii="Times New Roman" w:hAnsi="Times New Roman" w:cs="Times New Roman"/>
+                <w:sz w:val="21"/>
+                <w:szCs w:val="21"/>
               </w:rPr>
             </w:pPr>
-            <w:r>
-              <w:rPr>
-                <w:rFonts w:ascii="Times New Roman"/>
-                <w:w w:val="105"/>
-                <w:sz w:val="21"/>
-              </w:rPr>
-              <w:t>MN</w:t>
-            </w:r>
           </w:p>
         </w:tc>
         <w:tc>
@@ -4865,9 +4910,11 @@
           <w:p>
             <w:pPr>
               <w:pStyle w:val="TableParagraph"/>
-              <w:rPr>
-                <w:rFonts w:ascii="Times New Roman"/>
-                <w:sz w:val="20"/>
+              <w:jc w:val="center"/>
+              <w:rPr>
+                <w:rFonts w:ascii="Times New Roman" w:hAnsi="Times New Roman" w:cs="Times New Roman"/>
+                <w:sz w:val="21"/>
+                <w:szCs w:val="21"/>
               </w:rPr>
             </w:pPr>
           </w:p>
@@ -4879,86 +4926,107 @@
           <w:p>
             <w:pPr>
               <w:pStyle w:val="TableParagraph"/>
-              <w:rPr>
-                <w:rFonts w:ascii="Times New Roman"/>
-                <w:sz w:val="20"/>
+              <w:jc w:val="center"/>
+              <w:rPr>
+                <w:rFonts w:ascii="Times New Roman" w:hAnsi="Times New Roman" w:cs="Times New Roman"/>
+                <w:sz w:val="21"/>
+                <w:szCs w:val="21"/>
               </w:rPr>
             </w:pPr>
           </w:p>
         </w:tc>
         <w:tc>
           <w:tcPr>
-            <w:tcW w:w="681" w:type="dxa"/>
+            <w:tcW w:w="504" w:type="dxa"/>
           </w:tcPr>
           <w:p>
             <w:pPr>
               <w:pStyle w:val="TableParagraph"/>
-              <w:rPr>
-                <w:rFonts w:ascii="Times New Roman"/>
-                <w:sz w:val="20"/>
+              <w:jc w:val="center"/>
+              <w:rPr>
+                <w:rFonts w:ascii="Times New Roman" w:hAnsi="Times New Roman" w:cs="Times New Roman"/>
+                <w:sz w:val="21"/>
+                <w:szCs w:val="21"/>
               </w:rPr>
             </w:pPr>
           </w:p>
         </w:tc>
         <w:tc>
           <w:tcPr>
-            <w:tcW w:w="532" w:type="dxa"/>
+            <w:tcW w:w="540" w:type="dxa"/>
           </w:tcPr>
           <w:p>
             <w:pPr>
               <w:pStyle w:val="TableParagraph"/>
-              <w:rPr>
-                <w:rFonts w:ascii="Times New Roman"/>
-                <w:sz w:val="20"/>
+              <w:jc w:val="center"/>
+              <w:rPr>
+                <w:rFonts w:ascii="Times New Roman" w:hAnsi="Times New Roman" w:cs="Times New Roman"/>
+                <w:sz w:val="21"/>
+                <w:szCs w:val="21"/>
               </w:rPr>
             </w:pPr>
           </w:p>
         </w:tc>
         <w:tc>
           <w:tcPr>
-            <w:tcW w:w="532" w:type="dxa"/>
+            <w:tcW w:w="450" w:type="dxa"/>
           </w:tcPr>
           <w:p>
             <w:pPr>
               <w:pStyle w:val="TableParagraph"/>
-              <w:rPr>
-                <w:rFonts w:ascii="Times New Roman"/>
-                <w:sz w:val="20"/>
+              <w:jc w:val="center"/>
+              <w:rPr>
+                <w:rFonts w:ascii="Times New Roman" w:hAnsi="Times New Roman" w:cs="Times New Roman"/>
+                <w:sz w:val="21"/>
+                <w:szCs w:val="21"/>
               </w:rPr>
             </w:pPr>
           </w:p>
         </w:tc>
         <w:tc>
           <w:tcPr>
-            <w:tcW w:w="527" w:type="dxa"/>
+            <w:tcW w:w="540" w:type="dxa"/>
           </w:tcPr>
           <w:p>
             <w:pPr>
               <w:pStyle w:val="TableParagraph"/>
-              <w:rPr>
-                <w:rFonts w:ascii="Times New Roman"/>
-                <w:sz w:val="20"/>
+              <w:jc w:val="center"/>
+              <w:rPr>
+                <w:rFonts w:ascii="Times New Roman" w:hAnsi="Times New Roman" w:cs="Times New Roman"/>
+                <w:sz w:val="21"/>
+                <w:szCs w:val="21"/>
               </w:rPr>
             </w:pPr>
           </w:p>
         </w:tc>
         <w:tc>
           <w:tcPr>
-            <w:tcW w:w="527" w:type="dxa"/>
+            <w:tcW w:w="720" w:type="dxa"/>
           </w:tcPr>
           <w:p>
             <w:pPr>
               <w:pStyle w:val="TableParagraph"/>
-              <w:rPr>
-                <w:rFonts w:ascii="Times New Roman"/>
-                <w:sz w:val="20"/>
+              <w:jc w:val="center"/>
+              <w:rPr>
+                <w:rFonts w:ascii="Times New Roman" w:hAnsi="Times New Roman" w:cs="Times New Roman"/>
+                <w:sz w:val="21"/>
+                <w:szCs w:val="21"/>
               </w:rPr>
             </w:pPr>
+            <w:r>
+              <w:rPr>
+                <w:rFonts w:ascii="Times New Roman" w:hAnsi="Times New Roman" w:cs="Times New Roman"/>
+                <w:w w:val="105"/>
+                <w:sz w:val="21"/>
+                <w:szCs w:val="21"/>
+              </w:rPr>
+              <w:t>MN</w:t>
+            </w:r>
           </w:p>
         </w:tc>
         <w:tc>
           <w:tcPr>
-            <w:tcW w:w="541" w:type="dxa"/>
+            <w:tcW w:w="586" w:type="dxa"/>
           </w:tcPr>
           <w:p>
             <w:pPr>
@@ -4967,15 +5035,17 @@
               <w:ind w:left="113" w:right="89"/>
               <w:jc w:val="center"/>
               <w:rPr>
-                <w:rFonts w:ascii="Times New Roman"/>
-                <w:sz w:val="17"/>
+                <w:rFonts w:ascii="Times New Roman" w:hAnsi="Times New Roman" w:cs="Times New Roman"/>
+                <w:sz w:val="21"/>
+                <w:szCs w:val="21"/>
               </w:rPr>
             </w:pPr>
             <w:r>
               <w:rPr>
-                <w:rFonts w:ascii="Times New Roman"/>
+                <w:rFonts w:ascii="Times New Roman" w:hAnsi="Times New Roman" w:cs="Times New Roman"/>
                 <w:w w:val="105"/>
-                <w:sz w:val="17"/>
+                <w:sz w:val="21"/>
+                <w:szCs w:val="21"/>
               </w:rPr>
               <w:t>MN</w:t>
             </w:r>
@@ -4988,9 +5058,11 @@
           <w:p>
             <w:pPr>
               <w:pStyle w:val="TableParagraph"/>
-              <w:rPr>
-                <w:rFonts w:ascii="Times New Roman"/>
-                <w:sz w:val="20"/>
+              <w:jc w:val="center"/>
+              <w:rPr>
+                <w:rFonts w:ascii="Times New Roman" w:hAnsi="Times New Roman" w:cs="Times New Roman"/>
+                <w:sz w:val="21"/>
+                <w:szCs w:val="21"/>
               </w:rPr>
             </w:pPr>
           </w:p>
@@ -5002,9 +5074,11 @@
           <w:p>
             <w:pPr>
               <w:pStyle w:val="TableParagraph"/>
-              <w:rPr>
-                <w:rFonts w:ascii="Times New Roman"/>
-                <w:sz w:val="20"/>
+              <w:jc w:val="center"/>
+              <w:rPr>
+                <w:rFonts w:ascii="Times New Roman" w:hAnsi="Times New Roman" w:cs="Times New Roman"/>
+                <w:sz w:val="21"/>
+                <w:szCs w:val="21"/>
               </w:rPr>
             </w:pPr>
           </w:p>
@@ -5347,6 +5421,22 @@
               <w:t>Q/A</w:t>
             </w:r>
           </w:p>
+          <w:p>
+            <w:pPr>
+              <w:pStyle w:val="TableParagraph"/>
+              <w:spacing w:before="13"/>
+              <w:ind w:left="721"/>
+              <w:rPr>
+                <w:sz w:val="19"/>
+              </w:rPr>
+            </w:pPr>
+            <w:r>
+              <w:rPr>
+                <w:sz w:val="19"/>
+              </w:rPr>
+              <w:t>Test</w:t>
+            </w:r>
+          </w:p>
         </w:tc>
         <w:tc>
           <w:tcPr>
@@ -5489,6 +5579,22 @@
               <w:t>Q/A</w:t>
             </w:r>
           </w:p>
+          <w:p>
+            <w:pPr>
+              <w:pStyle w:val="TableParagraph"/>
+              <w:spacing w:before="13"/>
+              <w:ind w:left="721"/>
+              <w:rPr>
+                <w:sz w:val="19"/>
+              </w:rPr>
+            </w:pPr>
+            <w:r>
+              <w:rPr>
+                <w:sz w:val="19"/>
+              </w:rPr>
+              <w:t>Test</w:t>
+            </w:r>
+          </w:p>
         </w:tc>
         <w:tc>
           <w:tcPr>
@@ -5631,6 +5737,22 @@
               <w:t>Q/A</w:t>
             </w:r>
           </w:p>
+          <w:p>
+            <w:pPr>
+              <w:pStyle w:val="TableParagraph"/>
+              <w:spacing w:before="13"/>
+              <w:ind w:left="721"/>
+              <w:rPr>
+                <w:sz w:val="19"/>
+              </w:rPr>
+            </w:pPr>
+            <w:r>
+              <w:rPr>
+                <w:sz w:val="19"/>
+              </w:rPr>
+              <w:t>Test</w:t>
+            </w:r>
+          </w:p>
         </w:tc>
         <w:tc>
           <w:tcPr>
@@ -5788,7 +5910,7 @@
               <w:rPr>
                 <w:sz w:val="19"/>
               </w:rPr>
-              <w:t>Mid Term</w:t>
+              <w:t>Test</w:t>
             </w:r>
           </w:p>
         </w:tc>
@@ -5933,6 +6055,22 @@
               <w:t>Q/A</w:t>
             </w:r>
           </w:p>
+          <w:p>
+            <w:pPr>
+              <w:pStyle w:val="TableParagraph"/>
+              <w:spacing w:before="13"/>
+              <w:ind w:left="721"/>
+              <w:rPr>
+                <w:sz w:val="19"/>
+              </w:rPr>
+            </w:pPr>
+            <w:r>
+              <w:rPr>
+                <w:sz w:val="19"/>
+              </w:rPr>
+              <w:t>Test</w:t>
+            </w:r>
+          </w:p>
         </w:tc>
         <w:tc>
           <w:tcPr>
@@ -6089,8 +6227,10 @@
               <w:rPr>
                 <w:sz w:val="19"/>
               </w:rPr>
-              <w:t>Final</w:t>
-            </w:r>
+              <w:t>Test</w:t>
+            </w:r>
+            <w:bookmarkStart w:id="0" w:name="_GoBack"/>
+            <w:bookmarkEnd w:id="0"/>
           </w:p>
         </w:tc>
         <w:tc>
@@ -6637,8 +6777,44 @@
           <w:w w:val="95"/>
         </w:rPr>
         <w:lastRenderedPageBreak/>
-        <w:t>Session Session Session Session</w:t>
-      </w:r>
+        <w:t xml:space="preserve">Session </w:t>
+      </w:r>
+      <w:proofErr w:type="spellStart"/>
+      <w:r>
+        <w:rPr>
+          <w:w w:val="95"/>
+        </w:rPr>
+        <w:t>Session</w:t>
+      </w:r>
+      <w:proofErr w:type="spellEnd"/>
+      <w:r>
+        <w:rPr>
+          <w:w w:val="95"/>
+        </w:rPr>
+        <w:t xml:space="preserve"> </w:t>
+      </w:r>
+      <w:proofErr w:type="spellStart"/>
+      <w:r>
+        <w:rPr>
+          <w:w w:val="95"/>
+        </w:rPr>
+        <w:t>Session</w:t>
+      </w:r>
+      <w:proofErr w:type="spellEnd"/>
+      <w:r>
+        <w:rPr>
+          <w:w w:val="95"/>
+        </w:rPr>
+        <w:t xml:space="preserve"> </w:t>
+      </w:r>
+      <w:proofErr w:type="spellStart"/>
+      <w:r>
+        <w:rPr>
+          <w:w w:val="95"/>
+        </w:rPr>
+        <w:t>Session</w:t>
+      </w:r>
+      <w:proofErr w:type="spellEnd"/>
     </w:p>
     <w:p>
       <w:pPr>
@@ -8278,12 +8454,14 @@
               </w:rPr>
               <w:t xml:space="preserve"> </w:t>
             </w:r>
+            <w:proofErr w:type="spellStart"/>
             <w:r>
               <w:rPr>
                 <w:sz w:val="19"/>
               </w:rPr>
               <w:t>Kanetkar</w:t>
             </w:r>
+            <w:proofErr w:type="spellEnd"/>
           </w:p>
         </w:tc>
       </w:tr>
@@ -9646,8 +9824,6 @@
         </w:rPr>
         <w:t xml:space="preserve"> </w:t>
       </w:r>
-      <w:bookmarkStart w:id="0" w:name="_GoBack"/>
-      <w:bookmarkEnd w:id="0"/>
       <w:r>
         <w:rPr>
           <w:sz w:val="19"/>
@@ -21802,7 +21978,7 @@
                     <w:noProof/>
                     <w:sz w:val="19"/>
                   </w:rPr>
-                  <w:t>3</w:t>
+                  <w:t>4</w:t>
                 </w:r>
                 <w:r>
                   <w:fldChar w:fldCharType="end"/>

</xml_diff>